<commit_message>
feat: Remove Unrelated Problem
</commit_message>
<xml_diff>
--- a/Fall-2019/Labs/Arrays/C-Workshop-S10.docx
+++ b/Fall-2019/Labs/Arrays/C-Workshop-S10.docx
@@ -195,8 +195,20 @@
           <w:rtl/>
           <w:lang w:bidi="fa-IR"/>
         </w:rPr>
-        <w:t>مبانی کامپیوتر و برنامه‌نویسی</w:t>
-      </w:r>
+        <w:t xml:space="preserve">مبانی کامپیوتر و </w:t>
+      </w:r>
+      <w:proofErr w:type="spellStart"/>
+      <w:r>
+        <w:rPr>
+          <w:rFonts w:ascii="Sahel" w:hAnsi="Sahel" w:cs="Sahel"/>
+          <w:sz w:val="32"/>
+          <w:szCs w:val="32"/>
+          <w:rtl/>
+          <w:lang w:bidi="fa-IR"/>
+        </w:rPr>
+        <w:t>برنامه‌نویسی</w:t>
+      </w:r>
+      <w:proofErr w:type="spellEnd"/>
     </w:p>
     <w:p>
       <w:pPr>
@@ -257,7 +269,25 @@
           <w:rtl/>
           <w:lang w:bidi="fa-IR"/>
         </w:rPr>
-        <w:t>توابع بازگشتی و برنامه‌نویسی پویا</w:t>
+        <w:t xml:space="preserve">توابع بازگشتی و </w:t>
+      </w:r>
+      <w:proofErr w:type="spellStart"/>
+      <w:r>
+        <w:rPr>
+          <w:rFonts w:hint="cs"/>
+          <w:rtl/>
+          <w:lang w:bidi="fa-IR"/>
+        </w:rPr>
+        <w:t>برنامه‌نویسی</w:t>
+      </w:r>
+      <w:proofErr w:type="spellEnd"/>
+      <w:r>
+        <w:rPr>
+          <w:rFonts w:hint="cs"/>
+          <w:rtl/>
+          <w:lang w:bidi="fa-IR"/>
+        </w:rPr>
+        <w:t xml:space="preserve"> پویا</w:t>
       </w:r>
     </w:p>
     <w:p>
@@ -285,13 +315,77 @@
         </w:rPr>
         <w:t xml:space="preserve">۱. </w:t>
       </w:r>
-      <w:r>
-        <w:rPr>
-          <w:rFonts w:hint="cs"/>
-          <w:rtl/>
-          <w:lang w:bidi="fa-IR"/>
-        </w:rPr>
-        <w:t>رابطه‌ی بازگشتی دنباله‌ی فیبوناچی به شکل زیر می‌باشد:</w:t>
+      <w:proofErr w:type="spellStart"/>
+      <w:r>
+        <w:rPr>
+          <w:rFonts w:hint="cs"/>
+          <w:rtl/>
+          <w:lang w:bidi="fa-IR"/>
+        </w:rPr>
+        <w:t>رابطه‌ی</w:t>
+      </w:r>
+      <w:proofErr w:type="spellEnd"/>
+      <w:r>
+        <w:rPr>
+          <w:rFonts w:hint="cs"/>
+          <w:rtl/>
+          <w:lang w:bidi="fa-IR"/>
+        </w:rPr>
+        <w:t xml:space="preserve"> بازگشتی </w:t>
+      </w:r>
+      <w:proofErr w:type="spellStart"/>
+      <w:r>
+        <w:rPr>
+          <w:rFonts w:hint="cs"/>
+          <w:rtl/>
+          <w:lang w:bidi="fa-IR"/>
+        </w:rPr>
+        <w:t>دنباله‌ی</w:t>
+      </w:r>
+      <w:proofErr w:type="spellEnd"/>
+      <w:r>
+        <w:rPr>
+          <w:rFonts w:hint="cs"/>
+          <w:rtl/>
+          <w:lang w:bidi="fa-IR"/>
+        </w:rPr>
+        <w:t xml:space="preserve"> </w:t>
+      </w:r>
+      <w:proofErr w:type="spellStart"/>
+      <w:r>
+        <w:rPr>
+          <w:rFonts w:hint="cs"/>
+          <w:rtl/>
+          <w:lang w:bidi="fa-IR"/>
+        </w:rPr>
+        <w:t>فیبوناچی</w:t>
+      </w:r>
+      <w:proofErr w:type="spellEnd"/>
+      <w:r>
+        <w:rPr>
+          <w:rFonts w:hint="cs"/>
+          <w:rtl/>
+          <w:lang w:bidi="fa-IR"/>
+        </w:rPr>
+        <w:t xml:space="preserve"> به شکل زیر </w:t>
+      </w:r>
+      <w:proofErr w:type="spellStart"/>
+      <w:r>
+        <w:rPr>
+          <w:rFonts w:hint="cs"/>
+          <w:rtl/>
+          <w:lang w:bidi="fa-IR"/>
+        </w:rPr>
+        <w:t>می‌باشد</w:t>
+      </w:r>
+      <w:proofErr w:type="spellEnd"/>
+      <w:r>
+        <w:rPr>
+          <w:rFonts w:hint="cs"/>
+          <w:rtl/>
+          <w:lang w:bidi="fa-IR"/>
+        </w:rPr>
+        <w:t>:</w:t>
       </w:r>
     </w:p>
     <w:p>
@@ -394,7 +488,25 @@
           <w:rtl/>
           <w:lang w:bidi="fa-IR"/>
         </w:rPr>
-        <w:t xml:space="preserve">این رابطه را می‌توان به صورت زیر در زبان </w:t>
+        <w:t xml:space="preserve">این رابطه را </w:t>
+      </w:r>
+      <w:proofErr w:type="spellStart"/>
+      <w:r>
+        <w:rPr>
+          <w:rFonts w:hint="cs"/>
+          <w:rtl/>
+          <w:lang w:bidi="fa-IR"/>
+        </w:rPr>
+        <w:t>می‌توان</w:t>
+      </w:r>
+      <w:proofErr w:type="spellEnd"/>
+      <w:r>
+        <w:rPr>
+          <w:rFonts w:hint="cs"/>
+          <w:rtl/>
+          <w:lang w:bidi="fa-IR"/>
+        </w:rPr>
+        <w:t xml:space="preserve"> به صورت زیر در زبان </w:t>
       </w:r>
       <w:r>
         <w:rPr>
@@ -408,7 +520,25 @@
           <w:rtl/>
           <w:lang w:bidi="fa-IR"/>
         </w:rPr>
-        <w:t xml:space="preserve"> پیاده‌سازی کرد:</w:t>
+        <w:t xml:space="preserve"> </w:t>
+      </w:r>
+      <w:proofErr w:type="spellStart"/>
+      <w:r>
+        <w:rPr>
+          <w:rFonts w:hint="cs"/>
+          <w:rtl/>
+          <w:lang w:bidi="fa-IR"/>
+        </w:rPr>
+        <w:t>پیاده‌سازی</w:t>
+      </w:r>
+      <w:proofErr w:type="spellEnd"/>
+      <w:r>
+        <w:rPr>
+          <w:rFonts w:hint="cs"/>
+          <w:rtl/>
+          <w:lang w:bidi="fa-IR"/>
+        </w:rPr>
+        <w:t xml:space="preserve"> کرد:</w:t>
       </w:r>
     </w:p>
     <w:p>
@@ -447,7 +577,27 @@
           <w:sz w:val="21"/>
           <w:szCs w:val="21"/>
         </w:rPr>
-        <w:t>&lt;stdio.h&gt;</w:t>
+        <w:t>&lt;</w:t>
+      </w:r>
+      <w:proofErr w:type="spellStart"/>
+      <w:r>
+        <w:rPr>
+          <w:rFonts w:ascii="Consolas" w:eastAsia="Times New Roman" w:hAnsi="Consolas" w:cs="Times New Roman"/>
+          <w:color w:val="CE9178"/>
+          <w:sz w:val="21"/>
+          <w:szCs w:val="21"/>
+        </w:rPr>
+        <w:t>stdio.h</w:t>
+      </w:r>
+      <w:proofErr w:type="spellEnd"/>
+      <w:r>
+        <w:rPr>
+          <w:rFonts w:ascii="Consolas" w:eastAsia="Times New Roman" w:hAnsi="Consolas" w:cs="Times New Roman"/>
+          <w:color w:val="CE9178"/>
+          <w:sz w:val="21"/>
+          <w:szCs w:val="21"/>
+        </w:rPr>
+        <w:t>&gt;</w:t>
       </w:r>
     </w:p>
     <w:p>
@@ -491,6 +641,7 @@
         </w:rPr>
         <w:t xml:space="preserve"> </w:t>
       </w:r>
+      <w:proofErr w:type="spellStart"/>
       <w:proofErr w:type="gramStart"/>
       <w:r>
         <w:rPr>
@@ -501,6 +652,7 @@
         </w:rPr>
         <w:t>fibonacci</w:t>
       </w:r>
+      <w:proofErr w:type="spellEnd"/>
       <w:r>
         <w:rPr>
           <w:rFonts w:ascii="Consolas" w:eastAsia="Times New Roman" w:hAnsi="Consolas" w:cs="Times New Roman"/>
@@ -721,6 +873,7 @@
         </w:rPr>
         <w:t xml:space="preserve"> </w:t>
       </w:r>
+      <w:proofErr w:type="spellStart"/>
       <w:proofErr w:type="gramStart"/>
       <w:r>
         <w:rPr>
@@ -731,6 +884,7 @@
         </w:rPr>
         <w:t>fibonacci</w:t>
       </w:r>
+      <w:proofErr w:type="spellEnd"/>
       <w:r>
         <w:rPr>
           <w:rFonts w:ascii="Consolas" w:eastAsia="Times New Roman" w:hAnsi="Consolas" w:cs="Times New Roman"/>
@@ -768,6 +922,7 @@
         </w:rPr>
         <w:t xml:space="preserve">) + </w:t>
       </w:r>
+      <w:proofErr w:type="spellStart"/>
       <w:r>
         <w:rPr>
           <w:rFonts w:ascii="Consolas" w:eastAsia="Times New Roman" w:hAnsi="Consolas" w:cs="Times New Roman"/>
@@ -777,6 +932,7 @@
         </w:rPr>
         <w:t>fibonacci</w:t>
       </w:r>
+      <w:proofErr w:type="spellEnd"/>
       <w:r>
         <w:rPr>
           <w:rFonts w:ascii="Consolas" w:eastAsia="Times New Roman" w:hAnsi="Consolas" w:cs="Times New Roman"/>
@@ -903,7 +1059,27 @@
           <w:sz w:val="21"/>
           <w:szCs w:val="21"/>
         </w:rPr>
-        <w:t xml:space="preserve"> argc, </w:t>
+        <w:t xml:space="preserve"> </w:t>
+      </w:r>
+      <w:proofErr w:type="spellStart"/>
+      <w:r>
+        <w:rPr>
+          <w:rFonts w:ascii="Consolas" w:eastAsia="Times New Roman" w:hAnsi="Consolas" w:cs="Times New Roman"/>
+          <w:color w:val="D4D4D4"/>
+          <w:sz w:val="21"/>
+          <w:szCs w:val="21"/>
+        </w:rPr>
+        <w:t>argc</w:t>
+      </w:r>
+      <w:proofErr w:type="spellEnd"/>
+      <w:r>
+        <w:rPr>
+          <w:rFonts w:ascii="Consolas" w:eastAsia="Times New Roman" w:hAnsi="Consolas" w:cs="Times New Roman"/>
+          <w:color w:val="D4D4D4"/>
+          <w:sz w:val="21"/>
+          <w:szCs w:val="21"/>
+        </w:rPr>
+        <w:t xml:space="preserve">, </w:t>
       </w:r>
       <w:r>
         <w:rPr>
@@ -939,7 +1115,27 @@
           <w:sz w:val="21"/>
           <w:szCs w:val="21"/>
         </w:rPr>
-        <w:t xml:space="preserve"> *argv[]) {</w:t>
+        <w:t xml:space="preserve"> *</w:t>
+      </w:r>
+      <w:proofErr w:type="spellStart"/>
+      <w:r>
+        <w:rPr>
+          <w:rFonts w:ascii="Consolas" w:eastAsia="Times New Roman" w:hAnsi="Consolas" w:cs="Times New Roman"/>
+          <w:color w:val="D4D4D4"/>
+          <w:sz w:val="21"/>
+          <w:szCs w:val="21"/>
+        </w:rPr>
+        <w:t>argv</w:t>
+      </w:r>
+      <w:proofErr w:type="spellEnd"/>
+      <w:r>
+        <w:rPr>
+          <w:rFonts w:ascii="Consolas" w:eastAsia="Times New Roman" w:hAnsi="Consolas" w:cs="Times New Roman"/>
+          <w:color w:val="D4D4D4"/>
+          <w:sz w:val="21"/>
+          <w:szCs w:val="21"/>
+        </w:rPr>
+        <w:t>[]) {</w:t>
       </w:r>
     </w:p>
     <w:p>
@@ -992,13 +1188,41 @@
           <w:lang w:bidi="fa-IR"/>
         </w:rPr>
       </w:pPr>
-      <w:r>
-        <w:rPr>
-          <w:rFonts w:hint="cs"/>
-          <w:rtl/>
-          <w:lang w:bidi="fa-IR"/>
-        </w:rPr>
-        <w:t xml:space="preserve">پیاده‌سازی فوق را به گونه‌ای تغییر دهید که </w:t>
+      <w:proofErr w:type="spellStart"/>
+      <w:r>
+        <w:rPr>
+          <w:rFonts w:hint="cs"/>
+          <w:rtl/>
+          <w:lang w:bidi="fa-IR"/>
+        </w:rPr>
+        <w:t>پیاده‌سازی</w:t>
+      </w:r>
+      <w:proofErr w:type="spellEnd"/>
+      <w:r>
+        <w:rPr>
+          <w:rFonts w:hint="cs"/>
+          <w:rtl/>
+          <w:lang w:bidi="fa-IR"/>
+        </w:rPr>
+        <w:t xml:space="preserve"> فوق را به </w:t>
+      </w:r>
+      <w:proofErr w:type="spellStart"/>
+      <w:r>
+        <w:rPr>
+          <w:rFonts w:hint="cs"/>
+          <w:rtl/>
+          <w:lang w:bidi="fa-IR"/>
+        </w:rPr>
+        <w:t>گونه‌ای</w:t>
+      </w:r>
+      <w:proofErr w:type="spellEnd"/>
+      <w:r>
+        <w:rPr>
+          <w:rFonts w:hint="cs"/>
+          <w:rtl/>
+          <w:lang w:bidi="fa-IR"/>
+        </w:rPr>
+        <w:t xml:space="preserve"> تغییر دهید که </w:t>
       </w:r>
       <w:r>
         <w:rPr>
@@ -1020,7 +1244,25 @@
           <w:rtl/>
           <w:lang w:bidi="fa-IR"/>
         </w:rPr>
-        <w:t xml:space="preserve"> را از کاربر گرفته و جمله‌ی </w:t>
+        <w:t xml:space="preserve"> را از کاربر گرفته و </w:t>
+      </w:r>
+      <w:proofErr w:type="spellStart"/>
+      <w:r>
+        <w:rPr>
+          <w:rFonts w:hint="cs"/>
+          <w:rtl/>
+          <w:lang w:bidi="fa-IR"/>
+        </w:rPr>
+        <w:t>جمله‌ی</w:t>
+      </w:r>
+      <w:proofErr w:type="spellEnd"/>
+      <w:r>
+        <w:rPr>
+          <w:rFonts w:hint="cs"/>
+          <w:rtl/>
+          <w:lang w:bidi="fa-IR"/>
+        </w:rPr>
+        <w:t xml:space="preserve"> </w:t>
       </w:r>
       <w:r>
         <w:rPr>
@@ -1034,7 +1276,25 @@
           <w:rtl/>
           <w:lang w:bidi="fa-IR"/>
         </w:rPr>
-        <w:t xml:space="preserve">ام فیبوناچی را چاپ کند. اگر </w:t>
+        <w:t xml:space="preserve">ام </w:t>
+      </w:r>
+      <w:proofErr w:type="spellStart"/>
+      <w:r>
+        <w:rPr>
+          <w:rFonts w:hint="cs"/>
+          <w:rtl/>
+          <w:lang w:bidi="fa-IR"/>
+        </w:rPr>
+        <w:t>فیبوناچی</w:t>
+      </w:r>
+      <w:proofErr w:type="spellEnd"/>
+      <w:r>
+        <w:rPr>
+          <w:rFonts w:hint="cs"/>
+          <w:rtl/>
+          <w:lang w:bidi="fa-IR"/>
+        </w:rPr>
+        <w:t xml:space="preserve"> را چاپ کند. اگر </w:t>
       </w:r>
       <w:r>
         <w:rPr>
@@ -1048,7 +1308,43 @@
           <w:rtl/>
           <w:lang w:bidi="fa-IR"/>
         </w:rPr>
-        <w:t xml:space="preserve"> برابر ۱۰۰ باشد برنامه‌ی شما می‌تواند جواب را در چند دقیقه تولید کند؟</w:t>
+        <w:t xml:space="preserve"> برابر ۱۰۰ باشد </w:t>
+      </w:r>
+      <w:proofErr w:type="spellStart"/>
+      <w:r>
+        <w:rPr>
+          <w:rFonts w:hint="cs"/>
+          <w:rtl/>
+          <w:lang w:bidi="fa-IR"/>
+        </w:rPr>
+        <w:t>برنامه‌ی</w:t>
+      </w:r>
+      <w:proofErr w:type="spellEnd"/>
+      <w:r>
+        <w:rPr>
+          <w:rFonts w:hint="cs"/>
+          <w:rtl/>
+          <w:lang w:bidi="fa-IR"/>
+        </w:rPr>
+        <w:t xml:space="preserve"> شما </w:t>
+      </w:r>
+      <w:proofErr w:type="spellStart"/>
+      <w:r>
+        <w:rPr>
+          <w:rFonts w:hint="cs"/>
+          <w:rtl/>
+          <w:lang w:bidi="fa-IR"/>
+        </w:rPr>
+        <w:t>می‌تواند</w:t>
+      </w:r>
+      <w:proofErr w:type="spellEnd"/>
+      <w:r>
+        <w:rPr>
+          <w:rFonts w:hint="cs"/>
+          <w:rtl/>
+          <w:lang w:bidi="fa-IR"/>
+        </w:rPr>
+        <w:t xml:space="preserve"> جواب را در چند دقیقه تولید کند؟</w:t>
       </w:r>
     </w:p>
     <w:p>
@@ -1074,7 +1370,97 @@
           <w:rtl/>
           <w:lang w:bidi="fa-IR"/>
         </w:rPr>
-        <w:t>همانطور که مشاهده کردید، جواب در چند دقیقه تولید نمی‌گردد، با توجه به اینکه از نظر منطقی برای محاسبه جمله‌ی ۱۰۰ام حداکثر نیاز به محاسبه‌ی ۱۰۰ جمله‌ی قبل می‌باشد چرا این محاسبه به این میزان طولانی شده است؟</w:t>
+        <w:t xml:space="preserve">همانطور که مشاهده کردید، جواب در چند دقیقه تولید </w:t>
+      </w:r>
+      <w:proofErr w:type="spellStart"/>
+      <w:r>
+        <w:rPr>
+          <w:rFonts w:hint="cs"/>
+          <w:rtl/>
+          <w:lang w:bidi="fa-IR"/>
+        </w:rPr>
+        <w:t>نمی‌گردد</w:t>
+      </w:r>
+      <w:proofErr w:type="spellEnd"/>
+      <w:r>
+        <w:rPr>
+          <w:rFonts w:hint="cs"/>
+          <w:rtl/>
+          <w:lang w:bidi="fa-IR"/>
+        </w:rPr>
+        <w:t xml:space="preserve">، با توجه به اینکه از نظر منطقی برای محاسبه </w:t>
+      </w:r>
+      <w:proofErr w:type="spellStart"/>
+      <w:r>
+        <w:rPr>
+          <w:rFonts w:hint="cs"/>
+          <w:rtl/>
+          <w:lang w:bidi="fa-IR"/>
+        </w:rPr>
+        <w:t>جمله‌ی</w:t>
+      </w:r>
+      <w:proofErr w:type="spellEnd"/>
+      <w:r>
+        <w:rPr>
+          <w:rFonts w:hint="cs"/>
+          <w:rtl/>
+          <w:lang w:bidi="fa-IR"/>
+        </w:rPr>
+        <w:t xml:space="preserve"> ۱۰۰ام حداکثر نیاز به </w:t>
+      </w:r>
+      <w:proofErr w:type="spellStart"/>
+      <w:r>
+        <w:rPr>
+          <w:rFonts w:hint="cs"/>
+          <w:rtl/>
+          <w:lang w:bidi="fa-IR"/>
+        </w:rPr>
+        <w:t>محاسبه‌ی</w:t>
+      </w:r>
+      <w:proofErr w:type="spellEnd"/>
+      <w:r>
+        <w:rPr>
+          <w:rFonts w:hint="cs"/>
+          <w:rtl/>
+          <w:lang w:bidi="fa-IR"/>
+        </w:rPr>
+        <w:t xml:space="preserve"> ۱۰۰ </w:t>
+      </w:r>
+      <w:proofErr w:type="spellStart"/>
+      <w:r>
+        <w:rPr>
+          <w:rFonts w:hint="cs"/>
+          <w:rtl/>
+          <w:lang w:bidi="fa-IR"/>
+        </w:rPr>
+        <w:t>جمله‌ی</w:t>
+      </w:r>
+      <w:proofErr w:type="spellEnd"/>
+      <w:r>
+        <w:rPr>
+          <w:rFonts w:hint="cs"/>
+          <w:rtl/>
+          <w:lang w:bidi="fa-IR"/>
+        </w:rPr>
+        <w:t xml:space="preserve"> قبل </w:t>
+      </w:r>
+      <w:proofErr w:type="spellStart"/>
+      <w:r>
+        <w:rPr>
+          <w:rFonts w:hint="cs"/>
+          <w:rtl/>
+          <w:lang w:bidi="fa-IR"/>
+        </w:rPr>
+        <w:t>می‌باشد</w:t>
+      </w:r>
+      <w:proofErr w:type="spellEnd"/>
+      <w:r>
+        <w:rPr>
+          <w:rFonts w:hint="cs"/>
+          <w:rtl/>
+          <w:lang w:bidi="fa-IR"/>
+        </w:rPr>
+        <w:t xml:space="preserve"> چرا این محاسبه به این میزان طولانی شده است؟</w:t>
       </w:r>
     </w:p>
     <w:p>
@@ -1091,7 +1477,79 @@
           <w:rtl/>
           <w:lang w:bidi="fa-IR"/>
         </w:rPr>
-        <w:t xml:space="preserve">برای اینکه دلیل این موضوع را بهتر متوجه شوید برنامه‌ی فوق را به گونه‌ای تغییر دهید که هر بار فراخوانی تابع فیبوناچی را با پارامتر آن نمایش دهد. خروجی‌ها را برای </w:t>
+        <w:t xml:space="preserve">برای اینکه دلیل این موضوع را بهتر متوجه شوید </w:t>
+      </w:r>
+      <w:proofErr w:type="spellStart"/>
+      <w:r>
+        <w:rPr>
+          <w:rFonts w:hint="cs"/>
+          <w:rtl/>
+          <w:lang w:bidi="fa-IR"/>
+        </w:rPr>
+        <w:t>برنامه‌ی</w:t>
+      </w:r>
+      <w:proofErr w:type="spellEnd"/>
+      <w:r>
+        <w:rPr>
+          <w:rFonts w:hint="cs"/>
+          <w:rtl/>
+          <w:lang w:bidi="fa-IR"/>
+        </w:rPr>
+        <w:t xml:space="preserve"> فوق را به </w:t>
+      </w:r>
+      <w:proofErr w:type="spellStart"/>
+      <w:r>
+        <w:rPr>
+          <w:rFonts w:hint="cs"/>
+          <w:rtl/>
+          <w:lang w:bidi="fa-IR"/>
+        </w:rPr>
+        <w:t>گونه‌ای</w:t>
+      </w:r>
+      <w:proofErr w:type="spellEnd"/>
+      <w:r>
+        <w:rPr>
+          <w:rFonts w:hint="cs"/>
+          <w:rtl/>
+          <w:lang w:bidi="fa-IR"/>
+        </w:rPr>
+        <w:t xml:space="preserve"> تغییر دهید که هر بار فراخوانی تابع </w:t>
+      </w:r>
+      <w:proofErr w:type="spellStart"/>
+      <w:r>
+        <w:rPr>
+          <w:rFonts w:hint="cs"/>
+          <w:rtl/>
+          <w:lang w:bidi="fa-IR"/>
+        </w:rPr>
+        <w:t>فیبوناچی</w:t>
+      </w:r>
+      <w:proofErr w:type="spellEnd"/>
+      <w:r>
+        <w:rPr>
+          <w:rFonts w:hint="cs"/>
+          <w:rtl/>
+          <w:lang w:bidi="fa-IR"/>
+        </w:rPr>
+        <w:t xml:space="preserve"> را با پارامتر آن نمایش دهد. </w:t>
+      </w:r>
+      <w:proofErr w:type="spellStart"/>
+      <w:r>
+        <w:rPr>
+          <w:rFonts w:hint="cs"/>
+          <w:rtl/>
+          <w:lang w:bidi="fa-IR"/>
+        </w:rPr>
+        <w:t>خروجی‌ها</w:t>
+      </w:r>
+      <w:proofErr w:type="spellEnd"/>
+      <w:r>
+        <w:rPr>
+          <w:rFonts w:hint="cs"/>
+          <w:rtl/>
+          <w:lang w:bidi="fa-IR"/>
+        </w:rPr>
+        <w:t xml:space="preserve"> را برای </w:t>
       </w:r>
       <w:r>
         <w:rPr>
@@ -1105,7 +1563,61 @@
           <w:rtl/>
           <w:lang w:bidi="fa-IR"/>
         </w:rPr>
-        <w:t>های متفاوت بررسی کنید. آنچه می‌بینید با مدرس خود در میان بگذارید. آیا دلیل این طولانی شدن را پیدا کرده‌اید؟ ارتباطی بین این سوال و قسمت امتیازی سوال سوم تمرین پنجم خود می‌بینید؟</w:t>
+        <w:t xml:space="preserve">های متفاوت بررسی کنید. آنچه </w:t>
+      </w:r>
+      <w:proofErr w:type="spellStart"/>
+      <w:r>
+        <w:rPr>
+          <w:rFonts w:hint="cs"/>
+          <w:rtl/>
+          <w:lang w:bidi="fa-IR"/>
+        </w:rPr>
+        <w:t>می‌بینید</w:t>
+      </w:r>
+      <w:proofErr w:type="spellEnd"/>
+      <w:r>
+        <w:rPr>
+          <w:rFonts w:hint="cs"/>
+          <w:rtl/>
+          <w:lang w:bidi="fa-IR"/>
+        </w:rPr>
+        <w:t xml:space="preserve"> با مدرس خود در میان بگذارید. آیا دلیل این طولانی شدن را پیدا </w:t>
+      </w:r>
+      <w:proofErr w:type="spellStart"/>
+      <w:r>
+        <w:rPr>
+          <w:rFonts w:hint="cs"/>
+          <w:rtl/>
+          <w:lang w:bidi="fa-IR"/>
+        </w:rPr>
+        <w:t>کرده‌اید</w:t>
+      </w:r>
+      <w:proofErr w:type="spellEnd"/>
+      <w:r>
+        <w:rPr>
+          <w:rFonts w:hint="cs"/>
+          <w:rtl/>
+          <w:lang w:bidi="fa-IR"/>
+        </w:rPr>
+        <w:t xml:space="preserve">؟ ارتباطی بین این سوال و قسمت امتیازی سوال سوم تمرین پنجم خود </w:t>
+      </w:r>
+      <w:proofErr w:type="spellStart"/>
+      <w:r>
+        <w:rPr>
+          <w:rFonts w:hint="cs"/>
+          <w:rtl/>
+          <w:lang w:bidi="fa-IR"/>
+        </w:rPr>
+        <w:t>می‌بینید</w:t>
+      </w:r>
+      <w:proofErr w:type="spellEnd"/>
+      <w:r>
+        <w:rPr>
+          <w:rFonts w:hint="cs"/>
+          <w:rtl/>
+          <w:lang w:bidi="fa-IR"/>
+        </w:rPr>
+        <w:t>؟</w:t>
       </w:r>
     </w:p>
     <w:p>
@@ -1131,7 +1643,43 @@
           <w:rtl/>
           <w:lang w:bidi="fa-IR"/>
         </w:rPr>
-        <w:t xml:space="preserve">تابع فیبوناچی را به صورت غیربازگشتی بنویسید، این بار تابع را با </w:t>
+        <w:t xml:space="preserve">تابع </w:t>
+      </w:r>
+      <w:proofErr w:type="spellStart"/>
+      <w:r>
+        <w:rPr>
+          <w:rFonts w:hint="cs"/>
+          <w:rtl/>
+          <w:lang w:bidi="fa-IR"/>
+        </w:rPr>
+        <w:t>فیبوناچی</w:t>
+      </w:r>
+      <w:proofErr w:type="spellEnd"/>
+      <w:r>
+        <w:rPr>
+          <w:rFonts w:hint="cs"/>
+          <w:rtl/>
+          <w:lang w:bidi="fa-IR"/>
+        </w:rPr>
+        <w:t xml:space="preserve"> را به صورت </w:t>
+      </w:r>
+      <w:proofErr w:type="spellStart"/>
+      <w:r>
+        <w:rPr>
+          <w:rFonts w:hint="cs"/>
+          <w:rtl/>
+          <w:lang w:bidi="fa-IR"/>
+        </w:rPr>
+        <w:t>غیربازگشتی</w:t>
+      </w:r>
+      <w:proofErr w:type="spellEnd"/>
+      <w:r>
+        <w:rPr>
+          <w:rFonts w:hint="cs"/>
+          <w:rtl/>
+          <w:lang w:bidi="fa-IR"/>
+        </w:rPr>
+        <w:t xml:space="preserve"> بنویسید، این بار تابع را با </w:t>
       </w:r>
       <w:r>
         <w:rPr>
@@ -1145,7 +1693,25 @@
           <w:rtl/>
           <w:lang w:bidi="fa-IR"/>
         </w:rPr>
-        <w:t xml:space="preserve"> برابر ۱۰۰ فراخوانی کنید، آیا جواب حاصل در زمان چند دقیقه حاصل می‌گردد؟</w:t>
+        <w:t xml:space="preserve"> برابر ۱۰۰ فراخوانی کنید، آیا جواب حاصل در زمان چند دقیقه حاصل </w:t>
+      </w:r>
+      <w:proofErr w:type="spellStart"/>
+      <w:r>
+        <w:rPr>
+          <w:rFonts w:hint="cs"/>
+          <w:rtl/>
+          <w:lang w:bidi="fa-IR"/>
+        </w:rPr>
+        <w:t>می‌گردد</w:t>
+      </w:r>
+      <w:proofErr w:type="spellEnd"/>
+      <w:r>
+        <w:rPr>
+          <w:rFonts w:hint="cs"/>
+          <w:rtl/>
+          <w:lang w:bidi="fa-IR"/>
+        </w:rPr>
+        <w:t>؟</w:t>
       </w:r>
     </w:p>
     <w:p>
@@ -1162,7 +1728,97 @@
           <w:rtl/>
           <w:lang w:bidi="fa-IR"/>
         </w:rPr>
-        <w:t>اینطور به نظر می‌رسد که راه‌حل‌های بازگشتی در برخی از موارد کارآیی لازم را ندارند، به نظر شما آیا روشی برای بهبود این موضوع وجود دارد یا واقعا استفاده از روش‌های بازگشتی بی‌ثمر است؟</w:t>
+        <w:t xml:space="preserve">اینطور به نظر </w:t>
+      </w:r>
+      <w:proofErr w:type="spellStart"/>
+      <w:r>
+        <w:rPr>
+          <w:rFonts w:hint="cs"/>
+          <w:rtl/>
+          <w:lang w:bidi="fa-IR"/>
+        </w:rPr>
+        <w:t>می‌رسد</w:t>
+      </w:r>
+      <w:proofErr w:type="spellEnd"/>
+      <w:r>
+        <w:rPr>
+          <w:rFonts w:hint="cs"/>
+          <w:rtl/>
+          <w:lang w:bidi="fa-IR"/>
+        </w:rPr>
+        <w:t xml:space="preserve"> که </w:t>
+      </w:r>
+      <w:proofErr w:type="spellStart"/>
+      <w:r>
+        <w:rPr>
+          <w:rFonts w:hint="cs"/>
+          <w:rtl/>
+          <w:lang w:bidi="fa-IR"/>
+        </w:rPr>
+        <w:t>راه‌حل‌های</w:t>
+      </w:r>
+      <w:proofErr w:type="spellEnd"/>
+      <w:r>
+        <w:rPr>
+          <w:rFonts w:hint="cs"/>
+          <w:rtl/>
+          <w:lang w:bidi="fa-IR"/>
+        </w:rPr>
+        <w:t xml:space="preserve"> بازگشتی در برخی از موارد کارآیی لازم را ندارند، به نظر شما آیا روشی برای بهبود این موضوع وجود دارد یا </w:t>
+      </w:r>
+      <w:proofErr w:type="spellStart"/>
+      <w:r>
+        <w:rPr>
+          <w:rFonts w:hint="cs"/>
+          <w:rtl/>
+          <w:lang w:bidi="fa-IR"/>
+        </w:rPr>
+        <w:t>واقعا</w:t>
+      </w:r>
+      <w:proofErr w:type="spellEnd"/>
+      <w:r>
+        <w:rPr>
+          <w:rFonts w:hint="cs"/>
+          <w:rtl/>
+          <w:lang w:bidi="fa-IR"/>
+        </w:rPr>
+        <w:t xml:space="preserve"> استفاده از </w:t>
+      </w:r>
+      <w:proofErr w:type="spellStart"/>
+      <w:r>
+        <w:rPr>
+          <w:rFonts w:hint="cs"/>
+          <w:rtl/>
+          <w:lang w:bidi="fa-IR"/>
+        </w:rPr>
+        <w:t>روش‌های</w:t>
+      </w:r>
+      <w:proofErr w:type="spellEnd"/>
+      <w:r>
+        <w:rPr>
+          <w:rFonts w:hint="cs"/>
+          <w:rtl/>
+          <w:lang w:bidi="fa-IR"/>
+        </w:rPr>
+        <w:t xml:space="preserve"> بازگشتی </w:t>
+      </w:r>
+      <w:proofErr w:type="spellStart"/>
+      <w:r>
+        <w:rPr>
+          <w:rFonts w:hint="cs"/>
+          <w:rtl/>
+          <w:lang w:bidi="fa-IR"/>
+        </w:rPr>
+        <w:t>بی‌ثمر</w:t>
+      </w:r>
+      <w:proofErr w:type="spellEnd"/>
+      <w:r>
+        <w:rPr>
+          <w:rFonts w:hint="cs"/>
+          <w:rtl/>
+          <w:lang w:bidi="fa-IR"/>
+        </w:rPr>
+        <w:t xml:space="preserve"> است؟</w:t>
       </w:r>
     </w:p>
     <w:p>
@@ -1188,7 +1844,25 @@
           <w:rtl/>
           <w:lang w:bidi="fa-IR"/>
         </w:rPr>
-        <w:t xml:space="preserve">۳. یکی از روش‌های بهبود زمان اجرا در توابع بازگشتی استفاده از روش </w:t>
+        <w:t xml:space="preserve">۳. یکی از </w:t>
+      </w:r>
+      <w:proofErr w:type="spellStart"/>
+      <w:r>
+        <w:rPr>
+          <w:rFonts w:hint="cs"/>
+          <w:rtl/>
+          <w:lang w:bidi="fa-IR"/>
+        </w:rPr>
+        <w:t>روش‌های</w:t>
+      </w:r>
+      <w:proofErr w:type="spellEnd"/>
+      <w:r>
+        <w:rPr>
+          <w:rFonts w:hint="cs"/>
+          <w:rtl/>
+          <w:lang w:bidi="fa-IR"/>
+        </w:rPr>
+        <w:t xml:space="preserve"> بهبود زمان اجرا در توابع بازگشتی استفاده از روش </w:t>
       </w:r>
       <w:r>
         <w:rPr>
@@ -1202,7 +1876,61 @@
           <w:rtl/>
           <w:lang w:bidi="fa-IR"/>
         </w:rPr>
-        <w:t xml:space="preserve"> می‌باشد. در ادامه کد سی تابع فیبوناچی را که با این روش بهبود یافته است می‌بینید:</w:t>
+        <w:t xml:space="preserve"> </w:t>
+      </w:r>
+      <w:proofErr w:type="spellStart"/>
+      <w:r>
+        <w:rPr>
+          <w:rFonts w:hint="cs"/>
+          <w:rtl/>
+          <w:lang w:bidi="fa-IR"/>
+        </w:rPr>
+        <w:t>می‌باشد</w:t>
+      </w:r>
+      <w:proofErr w:type="spellEnd"/>
+      <w:r>
+        <w:rPr>
+          <w:rFonts w:hint="cs"/>
+          <w:rtl/>
+          <w:lang w:bidi="fa-IR"/>
+        </w:rPr>
+        <w:t xml:space="preserve">. در ادامه کد سی تابع </w:t>
+      </w:r>
+      <w:proofErr w:type="spellStart"/>
+      <w:r>
+        <w:rPr>
+          <w:rFonts w:hint="cs"/>
+          <w:rtl/>
+          <w:lang w:bidi="fa-IR"/>
+        </w:rPr>
+        <w:t>فیبوناچی</w:t>
+      </w:r>
+      <w:proofErr w:type="spellEnd"/>
+      <w:r>
+        <w:rPr>
+          <w:rFonts w:hint="cs"/>
+          <w:rtl/>
+          <w:lang w:bidi="fa-IR"/>
+        </w:rPr>
+        <w:t xml:space="preserve"> را که با این روش بهبود یافته است </w:t>
+      </w:r>
+      <w:proofErr w:type="spellStart"/>
+      <w:r>
+        <w:rPr>
+          <w:rFonts w:hint="cs"/>
+          <w:rtl/>
+          <w:lang w:bidi="fa-IR"/>
+        </w:rPr>
+        <w:t>می‌بینید</w:t>
+      </w:r>
+      <w:proofErr w:type="spellEnd"/>
+      <w:r>
+        <w:rPr>
+          <w:rFonts w:hint="cs"/>
+          <w:rtl/>
+          <w:lang w:bidi="fa-IR"/>
+        </w:rPr>
+        <w:t>:</w:t>
       </w:r>
     </w:p>
     <w:p>
@@ -1241,7 +1969,27 @@
           <w:sz w:val="21"/>
           <w:szCs w:val="21"/>
         </w:rPr>
-        <w:t>&lt;stdio.h&gt;</w:t>
+        <w:t>&lt;</w:t>
+      </w:r>
+      <w:proofErr w:type="spellStart"/>
+      <w:r>
+        <w:rPr>
+          <w:rFonts w:ascii="Consolas" w:eastAsia="Times New Roman" w:hAnsi="Consolas" w:cs="Times New Roman"/>
+          <w:color w:val="CE9178"/>
+          <w:sz w:val="21"/>
+          <w:szCs w:val="21"/>
+        </w:rPr>
+        <w:t>stdio.h</w:t>
+      </w:r>
+      <w:proofErr w:type="spellEnd"/>
+      <w:r>
+        <w:rPr>
+          <w:rFonts w:ascii="Consolas" w:eastAsia="Times New Roman" w:hAnsi="Consolas" w:cs="Times New Roman"/>
+          <w:color w:val="CE9178"/>
+          <w:sz w:val="21"/>
+          <w:szCs w:val="21"/>
+        </w:rPr>
+        <w:t>&gt;</w:t>
       </w:r>
     </w:p>
     <w:p>
@@ -1274,7 +2022,27 @@
           <w:sz w:val="21"/>
           <w:szCs w:val="21"/>
         </w:rPr>
-        <w:t>// stores fibonacci sequences in the array.</w:t>
+        <w:t xml:space="preserve">// stores </w:t>
+      </w:r>
+      <w:proofErr w:type="spellStart"/>
+      <w:r>
+        <w:rPr>
+          <w:rFonts w:ascii="Consolas" w:eastAsia="Times New Roman" w:hAnsi="Consolas" w:cs="Times New Roman"/>
+          <w:color w:val="6A9955"/>
+          <w:sz w:val="21"/>
+          <w:szCs w:val="21"/>
+        </w:rPr>
+        <w:t>fibonacci</w:t>
+      </w:r>
+      <w:proofErr w:type="spellEnd"/>
+      <w:r>
+        <w:rPr>
+          <w:rFonts w:ascii="Consolas" w:eastAsia="Times New Roman" w:hAnsi="Consolas" w:cs="Times New Roman"/>
+          <w:color w:val="6A9955"/>
+          <w:sz w:val="21"/>
+          <w:szCs w:val="21"/>
+        </w:rPr>
+        <w:t xml:space="preserve"> sequences in the array.</w:t>
       </w:r>
     </w:p>
     <w:p>
@@ -1398,6 +2166,7 @@
         </w:rPr>
         <w:t xml:space="preserve"> </w:t>
       </w:r>
+      <w:proofErr w:type="spellStart"/>
       <w:proofErr w:type="gramStart"/>
       <w:r>
         <w:rPr>
@@ -1408,6 +2177,7 @@
         </w:rPr>
         <w:t>fibonacci</w:t>
       </w:r>
+      <w:proofErr w:type="spellEnd"/>
       <w:r>
         <w:rPr>
           <w:rFonts w:ascii="Consolas" w:eastAsia="Times New Roman" w:hAnsi="Consolas" w:cs="Times New Roman"/>
@@ -1667,6 +2437,7 @@
         </w:rPr>
         <w:t xml:space="preserve">        memory[n] = </w:t>
       </w:r>
+      <w:proofErr w:type="spellStart"/>
       <w:proofErr w:type="gramStart"/>
       <w:r>
         <w:rPr>
@@ -1677,6 +2448,7 @@
         </w:rPr>
         <w:t>fibonacci</w:t>
       </w:r>
+      <w:proofErr w:type="spellEnd"/>
       <w:r>
         <w:rPr>
           <w:rFonts w:ascii="Consolas" w:eastAsia="Times New Roman" w:hAnsi="Consolas" w:cs="Times New Roman"/>
@@ -1714,6 +2486,7 @@
         </w:rPr>
         <w:t xml:space="preserve">) + </w:t>
       </w:r>
+      <w:proofErr w:type="spellStart"/>
       <w:r>
         <w:rPr>
           <w:rFonts w:ascii="Consolas" w:eastAsia="Times New Roman" w:hAnsi="Consolas" w:cs="Times New Roman"/>
@@ -1723,6 +2496,7 @@
         </w:rPr>
         <w:t>fibonacci</w:t>
       </w:r>
+      <w:proofErr w:type="spellEnd"/>
       <w:r>
         <w:rPr>
           <w:rFonts w:ascii="Consolas" w:eastAsia="Times New Roman" w:hAnsi="Consolas" w:cs="Times New Roman"/>
@@ -1863,7 +2637,25 @@
           <w:rtl/>
           <w:lang w:bidi="fa-IR"/>
         </w:rPr>
-        <w:t xml:space="preserve">به نظر شما این روش چگونه سرعت محاسبه را افزایش می‌دهد؟ </w:t>
+        <w:t xml:space="preserve">به نظر شما این روش چگونه سرعت محاسبه را افزایش </w:t>
+      </w:r>
+      <w:proofErr w:type="spellStart"/>
+      <w:r>
+        <w:rPr>
+          <w:rFonts w:hint="cs"/>
+          <w:rtl/>
+          <w:lang w:bidi="fa-IR"/>
+        </w:rPr>
+        <w:t>می‌دهد</w:t>
+      </w:r>
+      <w:proofErr w:type="spellEnd"/>
+      <w:r>
+        <w:rPr>
+          <w:rFonts w:hint="cs"/>
+          <w:rtl/>
+          <w:lang w:bidi="fa-IR"/>
+        </w:rPr>
+        <w:t xml:space="preserve">؟ </w:t>
       </w:r>
       <w:r>
         <w:rPr>
@@ -1910,7 +2702,25 @@
           <w:rtl/>
           <w:lang w:bidi="fa-IR"/>
         </w:rPr>
-        <w:t xml:space="preserve"> پیاده‌سازی کنید.</w:t>
+        <w:t xml:space="preserve"> </w:t>
+      </w:r>
+      <w:proofErr w:type="spellStart"/>
+      <w:r>
+        <w:rPr>
+          <w:rFonts w:hint="cs"/>
+          <w:rtl/>
+          <w:lang w:bidi="fa-IR"/>
+        </w:rPr>
+        <w:t>پیاده‌سازی</w:t>
+      </w:r>
+      <w:proofErr w:type="spellEnd"/>
+      <w:r>
+        <w:rPr>
+          <w:rFonts w:hint="cs"/>
+          <w:rtl/>
+          <w:lang w:bidi="fa-IR"/>
+        </w:rPr>
+        <w:t xml:space="preserve"> کنید.</w:t>
       </w:r>
     </w:p>
     <w:p>
@@ -2738,15 +3548,105 @@
           <w:rtl/>
           <w:lang w:bidi="fa-IR"/>
         </w:rPr>
-        <w:t xml:space="preserve"> برنامه‌نویسی پویا</w:t>
-      </w:r>
-      <w:r>
-        <w:rPr>
-          <w:rFonts w:hint="cs"/>
-          <w:rtl/>
-          <w:lang w:bidi="fa-IR"/>
-        </w:rPr>
-        <w:t xml:space="preserve"> به جای فراخوانی تابع به صورت بازگشتی از یک آرایه استفاده می‌کنیم و به این ترتیب مقدارهای قبلی در آرایه ذخیره می‌شوند و می‌توان از آن‌ها به سادگی استفاده کرد.</w:t>
+        <w:t xml:space="preserve"> </w:t>
+      </w:r>
+      <w:proofErr w:type="spellStart"/>
+      <w:r>
+        <w:rPr>
+          <w:rFonts w:hint="cs"/>
+          <w:rtl/>
+          <w:lang w:bidi="fa-IR"/>
+        </w:rPr>
+        <w:t>برنامه‌نویسی</w:t>
+      </w:r>
+      <w:proofErr w:type="spellEnd"/>
+      <w:r>
+        <w:rPr>
+          <w:rFonts w:hint="cs"/>
+          <w:rtl/>
+          <w:lang w:bidi="fa-IR"/>
+        </w:rPr>
+        <w:t xml:space="preserve"> پویا</w:t>
+      </w:r>
+      <w:r>
+        <w:rPr>
+          <w:rFonts w:hint="cs"/>
+          <w:rtl/>
+          <w:lang w:bidi="fa-IR"/>
+        </w:rPr>
+        <w:t xml:space="preserve"> به جای فراخوانی تابع به صورت بازگشتی از یک آرایه استفاده </w:t>
+      </w:r>
+      <w:proofErr w:type="spellStart"/>
+      <w:r>
+        <w:rPr>
+          <w:rFonts w:hint="cs"/>
+          <w:rtl/>
+          <w:lang w:bidi="fa-IR"/>
+        </w:rPr>
+        <w:t>می‌کنیم</w:t>
+      </w:r>
+      <w:proofErr w:type="spellEnd"/>
+      <w:r>
+        <w:rPr>
+          <w:rFonts w:hint="cs"/>
+          <w:rtl/>
+          <w:lang w:bidi="fa-IR"/>
+        </w:rPr>
+        <w:t xml:space="preserve"> و به این ترتیب مقدارهای قبلی در آرایه ذخیره </w:t>
+      </w:r>
+      <w:proofErr w:type="spellStart"/>
+      <w:r>
+        <w:rPr>
+          <w:rFonts w:hint="cs"/>
+          <w:rtl/>
+          <w:lang w:bidi="fa-IR"/>
+        </w:rPr>
+        <w:t>می‌شوند</w:t>
+      </w:r>
+      <w:proofErr w:type="spellEnd"/>
+      <w:r>
+        <w:rPr>
+          <w:rFonts w:hint="cs"/>
+          <w:rtl/>
+          <w:lang w:bidi="fa-IR"/>
+        </w:rPr>
+        <w:t xml:space="preserve"> و </w:t>
+      </w:r>
+      <w:proofErr w:type="spellStart"/>
+      <w:r>
+        <w:rPr>
+          <w:rFonts w:hint="cs"/>
+          <w:rtl/>
+          <w:lang w:bidi="fa-IR"/>
+        </w:rPr>
+        <w:t>می‌توان</w:t>
+      </w:r>
+      <w:proofErr w:type="spellEnd"/>
+      <w:r>
+        <w:rPr>
+          <w:rFonts w:hint="cs"/>
+          <w:rtl/>
+          <w:lang w:bidi="fa-IR"/>
+        </w:rPr>
+        <w:t xml:space="preserve"> از </w:t>
+      </w:r>
+      <w:proofErr w:type="spellStart"/>
+      <w:r>
+        <w:rPr>
+          <w:rFonts w:hint="cs"/>
+          <w:rtl/>
+          <w:lang w:bidi="fa-IR"/>
+        </w:rPr>
+        <w:t>آن‌ها</w:t>
+      </w:r>
+      <w:proofErr w:type="spellEnd"/>
+      <w:r>
+        <w:rPr>
+          <w:rFonts w:hint="cs"/>
+          <w:rtl/>
+          <w:lang w:bidi="fa-IR"/>
+        </w:rPr>
+        <w:t xml:space="preserve"> به سادگی استفاده کرد.</w:t>
       </w:r>
     </w:p>
     <w:p>
@@ -2763,7 +3663,97 @@
           <w:rtl/>
           <w:lang w:bidi="fa-IR"/>
         </w:rPr>
-        <w:t>در زیر پیاده‌سازی برنامه‌ی معروف فیبوناچی با استفاده از برنامه‌نویسی پویا را می‌بینید:</w:t>
+        <w:t xml:space="preserve">در زیر </w:t>
+      </w:r>
+      <w:proofErr w:type="spellStart"/>
+      <w:r>
+        <w:rPr>
+          <w:rFonts w:hint="cs"/>
+          <w:rtl/>
+          <w:lang w:bidi="fa-IR"/>
+        </w:rPr>
+        <w:t>پیاده‌سازی</w:t>
+      </w:r>
+      <w:proofErr w:type="spellEnd"/>
+      <w:r>
+        <w:rPr>
+          <w:rFonts w:hint="cs"/>
+          <w:rtl/>
+          <w:lang w:bidi="fa-IR"/>
+        </w:rPr>
+        <w:t xml:space="preserve"> </w:t>
+      </w:r>
+      <w:proofErr w:type="spellStart"/>
+      <w:r>
+        <w:rPr>
+          <w:rFonts w:hint="cs"/>
+          <w:rtl/>
+          <w:lang w:bidi="fa-IR"/>
+        </w:rPr>
+        <w:t>برنامه‌ی</w:t>
+      </w:r>
+      <w:proofErr w:type="spellEnd"/>
+      <w:r>
+        <w:rPr>
+          <w:rFonts w:hint="cs"/>
+          <w:rtl/>
+          <w:lang w:bidi="fa-IR"/>
+        </w:rPr>
+        <w:t xml:space="preserve"> معروف </w:t>
+      </w:r>
+      <w:proofErr w:type="spellStart"/>
+      <w:r>
+        <w:rPr>
+          <w:rFonts w:hint="cs"/>
+          <w:rtl/>
+          <w:lang w:bidi="fa-IR"/>
+        </w:rPr>
+        <w:t>فیبوناچی</w:t>
+      </w:r>
+      <w:proofErr w:type="spellEnd"/>
+      <w:r>
+        <w:rPr>
+          <w:rFonts w:hint="cs"/>
+          <w:rtl/>
+          <w:lang w:bidi="fa-IR"/>
+        </w:rPr>
+        <w:t xml:space="preserve"> با استفاده از </w:t>
+      </w:r>
+      <w:proofErr w:type="spellStart"/>
+      <w:r>
+        <w:rPr>
+          <w:rFonts w:hint="cs"/>
+          <w:rtl/>
+          <w:lang w:bidi="fa-IR"/>
+        </w:rPr>
+        <w:t>برنامه‌نویسی</w:t>
+      </w:r>
+      <w:proofErr w:type="spellEnd"/>
+      <w:r>
+        <w:rPr>
+          <w:rFonts w:hint="cs"/>
+          <w:rtl/>
+          <w:lang w:bidi="fa-IR"/>
+        </w:rPr>
+        <w:t xml:space="preserve"> پویا را </w:t>
+      </w:r>
+      <w:proofErr w:type="spellStart"/>
+      <w:r>
+        <w:rPr>
+          <w:rFonts w:hint="cs"/>
+          <w:rtl/>
+          <w:lang w:bidi="fa-IR"/>
+        </w:rPr>
+        <w:t>می‌بینید</w:t>
+      </w:r>
+      <w:proofErr w:type="spellEnd"/>
+      <w:r>
+        <w:rPr>
+          <w:rFonts w:hint="cs"/>
+          <w:rtl/>
+          <w:lang w:bidi="fa-IR"/>
+        </w:rPr>
+        <w:t>:</w:t>
       </w:r>
     </w:p>
     <w:p>
@@ -2802,7 +3792,27 @@
           <w:sz w:val="21"/>
           <w:szCs w:val="21"/>
         </w:rPr>
-        <w:t>&lt;stdio.h&gt;</w:t>
+        <w:t>&lt;</w:t>
+      </w:r>
+      <w:proofErr w:type="spellStart"/>
+      <w:r>
+        <w:rPr>
+          <w:rFonts w:ascii="Consolas" w:eastAsia="Times New Roman" w:hAnsi="Consolas" w:cs="Times New Roman"/>
+          <w:color w:val="CE9178"/>
+          <w:sz w:val="21"/>
+          <w:szCs w:val="21"/>
+        </w:rPr>
+        <w:t>stdio.h</w:t>
+      </w:r>
+      <w:proofErr w:type="spellEnd"/>
+      <w:r>
+        <w:rPr>
+          <w:rFonts w:ascii="Consolas" w:eastAsia="Times New Roman" w:hAnsi="Consolas" w:cs="Times New Roman"/>
+          <w:color w:val="CE9178"/>
+          <w:sz w:val="21"/>
+          <w:szCs w:val="21"/>
+        </w:rPr>
+        <w:t>&gt;</w:t>
       </w:r>
     </w:p>
     <w:p>
@@ -2882,7 +3892,27 @@
           <w:sz w:val="21"/>
           <w:szCs w:val="21"/>
         </w:rPr>
-        <w:t xml:space="preserve"> argc, </w:t>
+        <w:t xml:space="preserve"> </w:t>
+      </w:r>
+      <w:proofErr w:type="spellStart"/>
+      <w:r>
+        <w:rPr>
+          <w:rFonts w:ascii="Consolas" w:eastAsia="Times New Roman" w:hAnsi="Consolas" w:cs="Times New Roman"/>
+          <w:color w:val="D4D4D4"/>
+          <w:sz w:val="21"/>
+          <w:szCs w:val="21"/>
+        </w:rPr>
+        <w:t>argc</w:t>
+      </w:r>
+      <w:proofErr w:type="spellEnd"/>
+      <w:r>
+        <w:rPr>
+          <w:rFonts w:ascii="Consolas" w:eastAsia="Times New Roman" w:hAnsi="Consolas" w:cs="Times New Roman"/>
+          <w:color w:val="D4D4D4"/>
+          <w:sz w:val="21"/>
+          <w:szCs w:val="21"/>
+        </w:rPr>
+        <w:t xml:space="preserve">, </w:t>
       </w:r>
       <w:r>
         <w:rPr>
@@ -2918,7 +3948,27 @@
           <w:sz w:val="21"/>
           <w:szCs w:val="21"/>
         </w:rPr>
-        <w:t xml:space="preserve"> *argv[]) {</w:t>
+        <w:t xml:space="preserve"> *</w:t>
+      </w:r>
+      <w:proofErr w:type="spellStart"/>
+      <w:r>
+        <w:rPr>
+          <w:rFonts w:ascii="Consolas" w:eastAsia="Times New Roman" w:hAnsi="Consolas" w:cs="Times New Roman"/>
+          <w:color w:val="D4D4D4"/>
+          <w:sz w:val="21"/>
+          <w:szCs w:val="21"/>
+        </w:rPr>
+        <w:t>argv</w:t>
+      </w:r>
+      <w:proofErr w:type="spellEnd"/>
+      <w:r>
+        <w:rPr>
+          <w:rFonts w:ascii="Consolas" w:eastAsia="Times New Roman" w:hAnsi="Consolas" w:cs="Times New Roman"/>
+          <w:color w:val="D4D4D4"/>
+          <w:sz w:val="21"/>
+          <w:szCs w:val="21"/>
+        </w:rPr>
+        <w:t>[]) {</w:t>
       </w:r>
     </w:p>
     <w:p>
@@ -2980,6 +4030,7 @@
         </w:rPr>
         <w:t xml:space="preserve">    </w:t>
       </w:r>
+      <w:proofErr w:type="spellStart"/>
       <w:proofErr w:type="gramStart"/>
       <w:r>
         <w:rPr>
@@ -2990,6 +4041,7 @@
         </w:rPr>
         <w:t>scanf</w:t>
       </w:r>
+      <w:proofErr w:type="spellEnd"/>
       <w:r>
         <w:rPr>
           <w:rFonts w:ascii="Consolas" w:eastAsia="Times New Roman" w:hAnsi="Consolas" w:cs="Times New Roman"/>
@@ -3165,7 +4217,27 @@
           <w:sz w:val="21"/>
           <w:szCs w:val="21"/>
         </w:rPr>
-        <w:t>// f(0) = 1, fibonacci sequence number is 1</w:t>
+        <w:t xml:space="preserve">// f(0) = 1, </w:t>
+      </w:r>
+      <w:proofErr w:type="spellStart"/>
+      <w:r>
+        <w:rPr>
+          <w:rFonts w:ascii="Consolas" w:eastAsia="Times New Roman" w:hAnsi="Consolas" w:cs="Times New Roman"/>
+          <w:color w:val="6A9955"/>
+          <w:sz w:val="21"/>
+          <w:szCs w:val="21"/>
+        </w:rPr>
+        <w:t>fibonacci</w:t>
+      </w:r>
+      <w:proofErr w:type="spellEnd"/>
+      <w:r>
+        <w:rPr>
+          <w:rFonts w:ascii="Consolas" w:eastAsia="Times New Roman" w:hAnsi="Consolas" w:cs="Times New Roman"/>
+          <w:color w:val="6A9955"/>
+          <w:sz w:val="21"/>
+          <w:szCs w:val="21"/>
+        </w:rPr>
+        <w:t xml:space="preserve"> sequence number is 1</w:t>
       </w:r>
     </w:p>
     <w:p>
@@ -3242,7 +4314,27 @@
           <w:sz w:val="21"/>
           <w:szCs w:val="21"/>
         </w:rPr>
-        <w:t>// f(1) = 1, fibonnaci sequence number is 2</w:t>
+        <w:t xml:space="preserve">// f(1) = 1, </w:t>
+      </w:r>
+      <w:proofErr w:type="spellStart"/>
+      <w:r>
+        <w:rPr>
+          <w:rFonts w:ascii="Consolas" w:eastAsia="Times New Roman" w:hAnsi="Consolas" w:cs="Times New Roman"/>
+          <w:color w:val="6A9955"/>
+          <w:sz w:val="21"/>
+          <w:szCs w:val="21"/>
+        </w:rPr>
+        <w:t>fibonnaci</w:t>
+      </w:r>
+      <w:proofErr w:type="spellEnd"/>
+      <w:r>
+        <w:rPr>
+          <w:rFonts w:ascii="Consolas" w:eastAsia="Times New Roman" w:hAnsi="Consolas" w:cs="Times New Roman"/>
+          <w:color w:val="6A9955"/>
+          <w:sz w:val="21"/>
+          <w:szCs w:val="21"/>
+        </w:rPr>
+        <w:t xml:space="preserve"> sequence number is 2</w:t>
       </w:r>
     </w:p>
     <w:p>
@@ -3438,6 +4530,7 @@
         </w:rPr>
         <w:t xml:space="preserve">    </w:t>
       </w:r>
+      <w:proofErr w:type="spellStart"/>
       <w:proofErr w:type="gramStart"/>
       <w:r>
         <w:rPr>
@@ -3448,6 +4541,7 @@
         </w:rPr>
         <w:t>printf</w:t>
       </w:r>
+      <w:proofErr w:type="spellEnd"/>
       <w:r>
         <w:rPr>
           <w:rFonts w:ascii="Consolas" w:eastAsia="Times New Roman" w:hAnsi="Consolas" w:cs="Times New Roman"/>
@@ -3557,7 +4651,25 @@
           <w:rtl/>
           <w:lang w:bidi="fa-IR"/>
         </w:rPr>
-        <w:t>چگونگی کارکرد آن را با مدرس خود در میان بگذارید. برنامه را با اعداد بزرگ بررسی کنید، آیا زمان پاسخ‌دهی معقول است؟</w:t>
+        <w:t xml:space="preserve">چگونگی کارکرد آن را با مدرس خود در میان بگذارید. برنامه را با اعداد بزرگ بررسی کنید، آیا زمان </w:t>
+      </w:r>
+      <w:proofErr w:type="spellStart"/>
+      <w:r>
+        <w:rPr>
+          <w:rFonts w:hint="cs"/>
+          <w:rtl/>
+          <w:lang w:bidi="fa-IR"/>
+        </w:rPr>
+        <w:t>پاسخ‌دهی</w:t>
+      </w:r>
+      <w:proofErr w:type="spellEnd"/>
+      <w:r>
+        <w:rPr>
+          <w:rFonts w:hint="cs"/>
+          <w:rtl/>
+          <w:lang w:bidi="fa-IR"/>
+        </w:rPr>
+        <w:t xml:space="preserve"> معقول است؟</w:t>
       </w:r>
     </w:p>
     <w:p>
@@ -3574,7 +4686,25 @@
           <w:rtl/>
           <w:lang w:bidi="fa-IR"/>
         </w:rPr>
-        <w:t>در دوران دبیرستان مفهوم ترکیب آشنا شدید که رابطه‌ی بازگشتی آن به شکل زیر است:</w:t>
+        <w:t xml:space="preserve">در دوران دبیرستان مفهوم ترکیب آشنا شدید که </w:t>
+      </w:r>
+      <w:proofErr w:type="spellStart"/>
+      <w:r>
+        <w:rPr>
+          <w:rFonts w:hint="cs"/>
+          <w:rtl/>
+          <w:lang w:bidi="fa-IR"/>
+        </w:rPr>
+        <w:t>رابطه‌ی</w:t>
+      </w:r>
+      <w:proofErr w:type="spellEnd"/>
+      <w:r>
+        <w:rPr>
+          <w:rFonts w:hint="cs"/>
+          <w:rtl/>
+          <w:lang w:bidi="fa-IR"/>
+        </w:rPr>
+        <w:t xml:space="preserve"> بازگشتی آن به شکل زیر است:</w:t>
       </w:r>
     </w:p>
     <w:p>
@@ -3799,10 +4929,6 @@
     <w:p>
       <w:pPr>
         <w:bidi/>
-        <w:rPr>
-          <w:rFonts w:eastAsiaTheme="minorEastAsia"/>
-          <w:lang w:bidi="fa-IR"/>
-        </w:rPr>
       </w:pPr>
       <m:oMathPara>
         <m:oMath>
@@ -3854,7 +4980,14 @@
               <w:rFonts w:ascii="Cambria Math" w:hAnsi="Cambria Math"/>
               <w:lang w:bidi="fa-IR"/>
             </w:rPr>
-            <m:t>=1</m:t>
+            <m:t>=</m:t>
+          </m:r>
+          <m:r>
+            <w:rPr>
+              <w:rFonts w:ascii="Cambria Math" w:hAnsi="Cambria Math"/>
+              <w:lang w:bidi="fa-IR"/>
+            </w:rPr>
+            <m:t>n</m:t>
           </m:r>
         </m:oMath>
       </m:oMathPara>
@@ -3863,16 +4996,53 @@
       <w:pPr>
         <w:bidi/>
         <w:rPr>
-          <w:lang w:bidi="fa-IR"/>
-        </w:rPr>
-      </w:pPr>
-      <w:r>
-        <w:rPr>
-          <w:rFonts w:hint="cs"/>
-          <w:rtl/>
-          <w:lang w:bidi="fa-IR"/>
-        </w:rPr>
-        <w:t>این رابطه را با استفاده از برنامه‌نویسی پویا پیاده‌سازی کنید.</w:t>
+          <w:rtl/>
+          <w:lang w:bidi="fa-IR"/>
+        </w:rPr>
+      </w:pPr>
+      <w:r>
+        <w:rPr>
+          <w:rFonts w:hint="cs"/>
+          <w:rtl/>
+          <w:lang w:bidi="fa-IR"/>
+        </w:rPr>
+        <w:t xml:space="preserve">این رابطه را با استفاده از </w:t>
+      </w:r>
+      <w:proofErr w:type="spellStart"/>
+      <w:r>
+        <w:rPr>
+          <w:rFonts w:hint="cs"/>
+          <w:rtl/>
+          <w:lang w:bidi="fa-IR"/>
+        </w:rPr>
+        <w:t>برنامه‌نویسی</w:t>
+      </w:r>
+      <w:proofErr w:type="spellEnd"/>
+      <w:r>
+        <w:rPr>
+          <w:rFonts w:hint="cs"/>
+          <w:rtl/>
+          <w:lang w:bidi="fa-IR"/>
+        </w:rPr>
+        <w:t xml:space="preserve"> پویا </w:t>
+      </w:r>
+      <w:proofErr w:type="spellStart"/>
+      <w:r>
+        <w:rPr>
+          <w:rFonts w:hint="cs"/>
+          <w:rtl/>
+          <w:lang w:bidi="fa-IR"/>
+        </w:rPr>
+        <w:t>پیاده‌سازی</w:t>
+      </w:r>
+      <w:proofErr w:type="spellEnd"/>
+      <w:r>
+        <w:rPr>
+          <w:rFonts w:hint="cs"/>
+          <w:rtl/>
+          <w:lang w:bidi="fa-IR"/>
+        </w:rPr>
+        <w:t xml:space="preserve"> کنید</w:t>
       </w:r>
     </w:p>
     <w:p>
@@ -3883,50 +5053,6 @@
           <w:lang w:bidi="fa-IR"/>
         </w:rPr>
       </w:pPr>
-      <w:r>
-        <w:rPr>
-          <w:rFonts w:hint="cs"/>
-          <w:rtl/>
-          <w:lang w:bidi="fa-IR"/>
-        </w:rPr>
-        <w:t>۶</w:t>
-      </w:r>
-      <w:r>
-        <w:rPr>
-          <w:rFonts w:hint="cs"/>
-          <w:rtl/>
-          <w:lang w:bidi="fa-IR"/>
-        </w:rPr>
-        <w:t xml:space="preserve">. اضافه وزن دانشجویان باعث شده است تا دانشگاه به فکر راه‌حلی برای این موضوع باشد، به این منظور شما می‌بایست برنامه‌ای بنویسید که شماره دانشجویی، قد و وزن دانشجویان را دریافت کرده و </w:t>
-      </w:r>
-      <w:r>
-        <w:rPr>
-          <w:lang w:bidi="fa-IR"/>
-        </w:rPr>
-        <w:t>BMI</w:t>
-      </w:r>
-      <w:r>
-        <w:rPr>
-          <w:rFonts w:hint="cs"/>
-          <w:rtl/>
-          <w:lang w:bidi="fa-IR"/>
-        </w:rPr>
-        <w:t xml:space="preserve">های آن‌ها را محاسبه کرده و به صورت مرتب شده چاپ کند. برنامه‌ی شما با خواندن شماره‌ی دانشجویی </w:t>
-      </w:r>
-      <w:r>
-        <w:rPr>
-          <w:lang w:bidi="fa-IR"/>
-        </w:rPr>
-        <w:t>0</w:t>
-      </w:r>
-      <w:r>
-        <w:rPr>
-          <w:rFonts w:hint="cs"/>
-          <w:rtl/>
-          <w:lang w:bidi="fa-IR"/>
-        </w:rPr>
-        <w:t xml:space="preserve"> خاتمه پیدا کرده و نتایج را چاپ می‌کند.</w:t>
-      </w:r>
     </w:p>
     <w:p>
       <w:pPr>
@@ -3936,75 +5062,6 @@
           <w:lang w:bidi="fa-IR"/>
         </w:rPr>
       </w:pPr>
-      <m:oMathPara>
-        <m:oMath>
-          <m:r>
-            <w:rPr>
-              <w:rFonts w:ascii="Cambria Math" w:hAnsi="Cambria Math"/>
-              <w:lang w:bidi="fa-IR"/>
-            </w:rPr>
-            <m:t>BMI=</m:t>
-          </m:r>
-          <m:f>
-            <m:fPr>
-              <m:ctrlPr>
-                <w:rPr>
-                  <w:rFonts w:ascii="Cambria Math" w:hAnsi="Cambria Math"/>
-                  <w:i/>
-                  <w:lang w:bidi="fa-IR"/>
-                </w:rPr>
-              </m:ctrlPr>
-            </m:fPr>
-            <m:num>
-              <m:r>
-                <w:rPr>
-                  <w:rFonts w:ascii="Cambria Math" w:hAnsi="Cambria Math"/>
-                  <w:lang w:bidi="fa-IR"/>
-                </w:rPr>
-                <m:t>mass</m:t>
-              </m:r>
-            </m:num>
-            <m:den>
-              <m:r>
-                <w:rPr>
-                  <w:rFonts w:ascii="Cambria Math" w:hAnsi="Cambria Math"/>
-                  <w:lang w:bidi="fa-IR"/>
-                </w:rPr>
-                <m:t>heigh</m:t>
-              </m:r>
-              <m:sSup>
-                <m:sSupPr>
-                  <m:ctrlPr>
-                    <w:rPr>
-                      <w:rFonts w:ascii="Cambria Math" w:hAnsi="Cambria Math"/>
-                      <w:i/>
-                      <w:lang w:bidi="fa-IR"/>
-                    </w:rPr>
-                  </m:ctrlPr>
-                </m:sSupPr>
-                <m:e>
-                  <m:r>
-                    <w:rPr>
-                      <w:rFonts w:ascii="Cambria Math" w:hAnsi="Cambria Math"/>
-                      <w:lang w:bidi="fa-IR"/>
-                    </w:rPr>
-                    <m:t>t</m:t>
-                  </m:r>
-                </m:e>
-                <m:sup>
-                  <m:r>
-                    <w:rPr>
-                      <w:rFonts w:ascii="Cambria Math" w:hAnsi="Cambria Math"/>
-                      <w:lang w:bidi="fa-IR"/>
-                    </w:rPr>
-                    <m:t>2</m:t>
-                  </m:r>
-                </m:sup>
-              </m:sSup>
-            </m:den>
-          </m:f>
-        </m:oMath>
-      </m:oMathPara>
     </w:p>
     <w:p>
       <w:pPr>
@@ -4014,352 +5071,422 @@
           <w:lang w:bidi="fa-IR"/>
         </w:rPr>
       </w:pPr>
-      <w:r>
-        <w:rPr>
-          <w:rFonts w:hint="cs"/>
-          <w:rtl/>
-          <w:lang w:bidi="fa-IR"/>
-        </w:rPr>
-        <w:lastRenderedPageBreak/>
-        <w:t>۷</w:t>
-      </w:r>
-      <w:r>
-        <w:rPr>
-          <w:rFonts w:hint="cs"/>
-          <w:rtl/>
-          <w:lang w:bidi="fa-IR"/>
-        </w:rPr>
-        <w:t xml:space="preserve">. </w:t>
-      </w:r>
-      <w:r>
-        <w:rPr>
-          <w:rtl/>
-          <w:lang w:bidi="fa-IR"/>
-        </w:rPr>
-        <w:t>برنامه</w:t>
-      </w:r>
-      <w:r>
-        <w:rPr>
-          <w:rFonts w:hint="cs"/>
-          <w:rtl/>
-          <w:lang w:bidi="fa-IR"/>
-        </w:rPr>
-        <w:t>‌</w:t>
-      </w:r>
-      <w:r>
-        <w:rPr>
-          <w:rtl/>
-          <w:lang w:bidi="fa-IR"/>
-        </w:rPr>
-        <w:t>ا</w:t>
-      </w:r>
-      <w:r>
-        <w:rPr>
-          <w:rFonts w:hint="cs"/>
-          <w:rtl/>
-          <w:lang w:bidi="fa-IR"/>
-        </w:rPr>
-        <w:t>ی</w:t>
-      </w:r>
-      <w:r>
-        <w:rPr>
-          <w:rtl/>
-          <w:lang w:bidi="fa-IR"/>
-        </w:rPr>
-        <w:t xml:space="preserve"> بنو</w:t>
-      </w:r>
-      <w:r>
-        <w:rPr>
-          <w:rFonts w:hint="cs"/>
-          <w:rtl/>
-          <w:lang w:bidi="fa-IR"/>
-        </w:rPr>
-        <w:t>ی</w:t>
-      </w:r>
-      <w:r>
-        <w:rPr>
-          <w:rFonts w:hint="eastAsia"/>
-          <w:rtl/>
-          <w:lang w:bidi="fa-IR"/>
-        </w:rPr>
-        <w:t>س</w:t>
-      </w:r>
-      <w:r>
-        <w:rPr>
-          <w:rFonts w:hint="cs"/>
-          <w:rtl/>
-          <w:lang w:bidi="fa-IR"/>
-        </w:rPr>
-        <w:t>ی</w:t>
-      </w:r>
-      <w:r>
-        <w:rPr>
-          <w:rFonts w:hint="eastAsia"/>
-          <w:rtl/>
-          <w:lang w:bidi="fa-IR"/>
-        </w:rPr>
-        <w:t>د</w:t>
-      </w:r>
-      <w:r>
-        <w:rPr>
-          <w:rtl/>
-          <w:lang w:bidi="fa-IR"/>
-        </w:rPr>
-        <w:t xml:space="preserve"> که رشته</w:t>
-      </w:r>
-      <w:r>
-        <w:rPr>
-          <w:rFonts w:hint="cs"/>
-          <w:rtl/>
-          <w:lang w:bidi="fa-IR"/>
-        </w:rPr>
-        <w:t>‌</w:t>
-      </w:r>
-      <w:r>
-        <w:rPr>
-          <w:rtl/>
-          <w:lang w:bidi="fa-IR"/>
-        </w:rPr>
-        <w:t>ا</w:t>
-      </w:r>
-      <w:r>
-        <w:rPr>
-          <w:rFonts w:hint="cs"/>
-          <w:rtl/>
-          <w:lang w:bidi="fa-IR"/>
-        </w:rPr>
-        <w:t>ی</w:t>
-      </w:r>
-      <w:r>
-        <w:rPr>
-          <w:rtl/>
-          <w:lang w:bidi="fa-IR"/>
-        </w:rPr>
-        <w:t xml:space="preserve"> را از ورود</w:t>
-      </w:r>
-      <w:r>
-        <w:rPr>
-          <w:rFonts w:hint="cs"/>
-          <w:rtl/>
-          <w:lang w:bidi="fa-IR"/>
-        </w:rPr>
-        <w:t>ی</w:t>
-      </w:r>
-      <w:r>
-        <w:rPr>
-          <w:rtl/>
-          <w:lang w:bidi="fa-IR"/>
-        </w:rPr>
-        <w:t xml:space="preserve"> خوانده، مشخص کند که آ</w:t>
-      </w:r>
-      <w:r>
-        <w:rPr>
-          <w:rFonts w:hint="cs"/>
-          <w:rtl/>
-          <w:lang w:bidi="fa-IR"/>
-        </w:rPr>
-        <w:t>ی</w:t>
-      </w:r>
-      <w:r>
-        <w:rPr>
-          <w:rFonts w:hint="eastAsia"/>
-          <w:rtl/>
-          <w:lang w:bidi="fa-IR"/>
-        </w:rPr>
-        <w:t>ا</w:t>
-      </w:r>
-      <w:r>
-        <w:rPr>
-          <w:rtl/>
-          <w:lang w:bidi="fa-IR"/>
-        </w:rPr>
-        <w:t xml:space="preserve"> رشته از هر دو طرف که در نظر گرفته شود </w:t>
-      </w:r>
-      <w:r>
-        <w:rPr>
-          <w:rFonts w:hint="cs"/>
-          <w:rtl/>
-          <w:lang w:bidi="fa-IR"/>
-        </w:rPr>
-        <w:t>ی</w:t>
-      </w:r>
-      <w:r>
-        <w:rPr>
-          <w:rFonts w:hint="eastAsia"/>
-          <w:rtl/>
-          <w:lang w:bidi="fa-IR"/>
-        </w:rPr>
-        <w:t>کسان</w:t>
-      </w:r>
-      <w:r>
-        <w:rPr>
-          <w:rtl/>
-          <w:lang w:bidi="fa-IR"/>
-        </w:rPr>
-        <w:t xml:space="preserve"> است </w:t>
-      </w:r>
-      <w:r>
-        <w:rPr>
-          <w:rFonts w:hint="cs"/>
-          <w:rtl/>
-          <w:lang w:bidi="fa-IR"/>
-        </w:rPr>
-        <w:t>ی</w:t>
-      </w:r>
-      <w:r>
-        <w:rPr>
-          <w:rFonts w:hint="eastAsia"/>
-          <w:rtl/>
-          <w:lang w:bidi="fa-IR"/>
-        </w:rPr>
-        <w:t>ا</w:t>
-      </w:r>
-      <w:r>
-        <w:rPr>
-          <w:rtl/>
-          <w:lang w:bidi="fa-IR"/>
-        </w:rPr>
-        <w:t xml:space="preserve"> خ</w:t>
-      </w:r>
-      <w:r>
-        <w:rPr>
-          <w:rFonts w:hint="cs"/>
-          <w:rtl/>
-          <w:lang w:bidi="fa-IR"/>
-        </w:rPr>
-        <w:t>ی</w:t>
-      </w:r>
-      <w:r>
-        <w:rPr>
-          <w:rFonts w:hint="eastAsia"/>
-          <w:rtl/>
-          <w:lang w:bidi="fa-IR"/>
-        </w:rPr>
-        <w:t>ر</w:t>
-      </w:r>
-      <w:r>
-        <w:rPr>
-          <w:rtl/>
-          <w:lang w:bidi="fa-IR"/>
-        </w:rPr>
-        <w:t xml:space="preserve"> (مثلاً رشته</w:t>
-      </w:r>
-      <w:r>
-        <w:rPr>
-          <w:rFonts w:hint="cs"/>
-          <w:rtl/>
-          <w:lang w:bidi="fa-IR"/>
-        </w:rPr>
-        <w:t>‌</w:t>
-      </w:r>
-      <w:r>
-        <w:rPr>
-          <w:rFonts w:hint="cs"/>
-          <w:rtl/>
-          <w:lang w:bidi="fa-IR"/>
-        </w:rPr>
-        <w:t>ی</w:t>
-      </w:r>
-      <w:r>
-        <w:rPr>
-          <w:rtl/>
-          <w:lang w:bidi="fa-IR"/>
-        </w:rPr>
-        <w:t xml:space="preserve"> “</w:t>
-      </w:r>
-      <w:r>
-        <w:rPr>
-          <w:lang w:bidi="fa-IR"/>
-        </w:rPr>
-        <w:t>beeb</w:t>
-      </w:r>
-      <w:r>
-        <w:rPr>
-          <w:rtl/>
-          <w:lang w:bidi="fa-IR"/>
-        </w:rPr>
-        <w:t>” چن</w:t>
-      </w:r>
-      <w:r>
-        <w:rPr>
-          <w:rFonts w:hint="cs"/>
-          <w:rtl/>
-          <w:lang w:bidi="fa-IR"/>
-        </w:rPr>
-        <w:t>ی</w:t>
-      </w:r>
-      <w:r>
-        <w:rPr>
-          <w:rFonts w:hint="eastAsia"/>
-          <w:rtl/>
-          <w:lang w:bidi="fa-IR"/>
-        </w:rPr>
-        <w:t>ن</w:t>
-      </w:r>
-      <w:r>
-        <w:rPr>
-          <w:rtl/>
-          <w:lang w:bidi="fa-IR"/>
-        </w:rPr>
-        <w:t xml:space="preserve"> خاص</w:t>
-      </w:r>
-      <w:r>
-        <w:rPr>
-          <w:rFonts w:hint="cs"/>
-          <w:rtl/>
-          <w:lang w:bidi="fa-IR"/>
-        </w:rPr>
-        <w:t>ی</w:t>
-      </w:r>
-      <w:r>
-        <w:rPr>
-          <w:rFonts w:hint="eastAsia"/>
-          <w:rtl/>
-          <w:lang w:bidi="fa-IR"/>
-        </w:rPr>
-        <w:t>ت</w:t>
-      </w:r>
-      <w:r>
-        <w:rPr>
-          <w:rFonts w:hint="cs"/>
-          <w:rtl/>
-          <w:lang w:bidi="fa-IR"/>
-        </w:rPr>
-        <w:t>ی</w:t>
-      </w:r>
-      <w:r>
-        <w:rPr>
-          <w:rtl/>
-          <w:lang w:bidi="fa-IR"/>
-        </w:rPr>
-        <w:t xml:space="preserve"> دارد.).</w:t>
-      </w:r>
-      <w:r>
-        <w:rPr>
-          <w:rFonts w:hint="cs"/>
-          <w:rtl/>
-          <w:lang w:bidi="fa-IR"/>
-        </w:rPr>
-        <w:t xml:space="preserve"> در نظر داشته باشید که رشته می‌تواند شامل کاراکترهای فاصله و ... هم باشد.</w:t>
-      </w:r>
+      <w:bookmarkStart w:id="0" w:name="_GoBack"/>
+      <w:bookmarkEnd w:id="0"/>
     </w:p>
     <w:p>
       <w:pPr>
-        <w:pStyle w:val="Code"/>
-        <w:rPr>
-          <w:rtl/>
-        </w:rPr>
-      </w:pPr>
-      <w:r>
-        <w:t>A man A plan A canal panama</w:t>
+        <w:bidi/>
+        <w:rPr>
+          <w:rtl/>
+          <w:lang w:bidi="fa-IR"/>
+        </w:rPr>
+      </w:pPr>
+      <w:r>
+        <w:rPr>
+          <w:rFonts w:hint="cs"/>
+          <w:rtl/>
+          <w:lang w:bidi="fa-IR"/>
+        </w:rPr>
+        <w:lastRenderedPageBreak/>
+        <w:t>۶</w:t>
+      </w:r>
+      <w:r>
+        <w:rPr>
+          <w:rFonts w:hint="cs"/>
+          <w:rtl/>
+          <w:lang w:bidi="fa-IR"/>
+        </w:rPr>
+        <w:t xml:space="preserve">. </w:t>
+      </w:r>
+      <w:proofErr w:type="spellStart"/>
+      <w:r>
+        <w:rPr>
+          <w:rtl/>
+          <w:lang w:bidi="fa-IR"/>
+        </w:rPr>
+        <w:t>برنامه</w:t>
+      </w:r>
+      <w:r>
+        <w:rPr>
+          <w:rFonts w:hint="cs"/>
+          <w:rtl/>
+          <w:lang w:bidi="fa-IR"/>
+        </w:rPr>
+        <w:t>‌</w:t>
+      </w:r>
+      <w:r>
+        <w:rPr>
+          <w:rtl/>
+          <w:lang w:bidi="fa-IR"/>
+        </w:rPr>
+        <w:t>ا</w:t>
+      </w:r>
+      <w:r>
+        <w:rPr>
+          <w:rFonts w:hint="cs"/>
+          <w:rtl/>
+          <w:lang w:bidi="fa-IR"/>
+        </w:rPr>
+        <w:t>ی</w:t>
+      </w:r>
+      <w:proofErr w:type="spellEnd"/>
+      <w:r>
+        <w:rPr>
+          <w:rtl/>
+          <w:lang w:bidi="fa-IR"/>
+        </w:rPr>
+        <w:t xml:space="preserve"> بنو</w:t>
+      </w:r>
+      <w:r>
+        <w:rPr>
+          <w:rFonts w:hint="cs"/>
+          <w:rtl/>
+          <w:lang w:bidi="fa-IR"/>
+        </w:rPr>
+        <w:t>ی</w:t>
+      </w:r>
+      <w:r>
+        <w:rPr>
+          <w:rFonts w:hint="eastAsia"/>
+          <w:rtl/>
+          <w:lang w:bidi="fa-IR"/>
+        </w:rPr>
+        <w:t>س</w:t>
+      </w:r>
+      <w:r>
+        <w:rPr>
+          <w:rFonts w:hint="cs"/>
+          <w:rtl/>
+          <w:lang w:bidi="fa-IR"/>
+        </w:rPr>
+        <w:t>ی</w:t>
+      </w:r>
+      <w:r>
+        <w:rPr>
+          <w:rFonts w:hint="eastAsia"/>
+          <w:rtl/>
+          <w:lang w:bidi="fa-IR"/>
+        </w:rPr>
+        <w:t>د</w:t>
+      </w:r>
+      <w:r>
+        <w:rPr>
+          <w:rtl/>
+          <w:lang w:bidi="fa-IR"/>
+        </w:rPr>
+        <w:t xml:space="preserve"> که </w:t>
+      </w:r>
+      <w:proofErr w:type="spellStart"/>
+      <w:r>
+        <w:rPr>
+          <w:rtl/>
+          <w:lang w:bidi="fa-IR"/>
+        </w:rPr>
+        <w:t>رشته</w:t>
+      </w:r>
+      <w:r>
+        <w:rPr>
+          <w:rFonts w:hint="cs"/>
+          <w:rtl/>
+          <w:lang w:bidi="fa-IR"/>
+        </w:rPr>
+        <w:t>‌</w:t>
+      </w:r>
+      <w:r>
+        <w:rPr>
+          <w:rtl/>
+          <w:lang w:bidi="fa-IR"/>
+        </w:rPr>
+        <w:t>ا</w:t>
+      </w:r>
+      <w:r>
+        <w:rPr>
+          <w:rFonts w:hint="cs"/>
+          <w:rtl/>
+          <w:lang w:bidi="fa-IR"/>
+        </w:rPr>
+        <w:t>ی</w:t>
+      </w:r>
+      <w:proofErr w:type="spellEnd"/>
+      <w:r>
+        <w:rPr>
+          <w:rtl/>
+          <w:lang w:bidi="fa-IR"/>
+        </w:rPr>
+        <w:t xml:space="preserve"> را از ورود</w:t>
+      </w:r>
+      <w:r>
+        <w:rPr>
+          <w:rFonts w:hint="cs"/>
+          <w:rtl/>
+          <w:lang w:bidi="fa-IR"/>
+        </w:rPr>
+        <w:t>ی</w:t>
+      </w:r>
+      <w:r>
+        <w:rPr>
+          <w:rtl/>
+          <w:lang w:bidi="fa-IR"/>
+        </w:rPr>
+        <w:t xml:space="preserve"> خوانده، مشخص کند که آ</w:t>
+      </w:r>
+      <w:r>
+        <w:rPr>
+          <w:rFonts w:hint="cs"/>
+          <w:rtl/>
+          <w:lang w:bidi="fa-IR"/>
+        </w:rPr>
+        <w:t>ی</w:t>
+      </w:r>
+      <w:r>
+        <w:rPr>
+          <w:rFonts w:hint="eastAsia"/>
+          <w:rtl/>
+          <w:lang w:bidi="fa-IR"/>
+        </w:rPr>
+        <w:t>ا</w:t>
+      </w:r>
+      <w:r>
+        <w:rPr>
+          <w:rtl/>
+          <w:lang w:bidi="fa-IR"/>
+        </w:rPr>
+        <w:t xml:space="preserve"> رشته از هر دو طرف که در نظر گرفته شود </w:t>
+      </w:r>
+      <w:r>
+        <w:rPr>
+          <w:rFonts w:hint="cs"/>
+          <w:rtl/>
+          <w:lang w:bidi="fa-IR"/>
+        </w:rPr>
+        <w:t>ی</w:t>
+      </w:r>
+      <w:r>
+        <w:rPr>
+          <w:rFonts w:hint="eastAsia"/>
+          <w:rtl/>
+          <w:lang w:bidi="fa-IR"/>
+        </w:rPr>
+        <w:t>کسان</w:t>
+      </w:r>
+      <w:r>
+        <w:rPr>
+          <w:rtl/>
+          <w:lang w:bidi="fa-IR"/>
+        </w:rPr>
+        <w:t xml:space="preserve"> است </w:t>
+      </w:r>
+      <w:r>
+        <w:rPr>
+          <w:rFonts w:hint="cs"/>
+          <w:rtl/>
+          <w:lang w:bidi="fa-IR"/>
+        </w:rPr>
+        <w:t>ی</w:t>
+      </w:r>
+      <w:r>
+        <w:rPr>
+          <w:rFonts w:hint="eastAsia"/>
+          <w:rtl/>
+          <w:lang w:bidi="fa-IR"/>
+        </w:rPr>
+        <w:t>ا</w:t>
+      </w:r>
+      <w:r>
+        <w:rPr>
+          <w:rtl/>
+          <w:lang w:bidi="fa-IR"/>
+        </w:rPr>
+        <w:t xml:space="preserve"> خ</w:t>
+      </w:r>
+      <w:r>
+        <w:rPr>
+          <w:rFonts w:hint="cs"/>
+          <w:rtl/>
+          <w:lang w:bidi="fa-IR"/>
+        </w:rPr>
+        <w:t>ی</w:t>
+      </w:r>
+      <w:r>
+        <w:rPr>
+          <w:rFonts w:hint="eastAsia"/>
+          <w:rtl/>
+          <w:lang w:bidi="fa-IR"/>
+        </w:rPr>
+        <w:t>ر</w:t>
+      </w:r>
+      <w:r>
+        <w:rPr>
+          <w:rtl/>
+          <w:lang w:bidi="fa-IR"/>
+        </w:rPr>
+        <w:t xml:space="preserve"> (مثلاً </w:t>
+      </w:r>
+      <w:proofErr w:type="spellStart"/>
+      <w:r>
+        <w:rPr>
+          <w:rtl/>
+          <w:lang w:bidi="fa-IR"/>
+        </w:rPr>
+        <w:t>رشته</w:t>
+      </w:r>
+      <w:r>
+        <w:rPr>
+          <w:rFonts w:hint="cs"/>
+          <w:rtl/>
+          <w:lang w:bidi="fa-IR"/>
+        </w:rPr>
+        <w:t>‌</w:t>
+      </w:r>
+      <w:r>
+        <w:rPr>
+          <w:rFonts w:hint="cs"/>
+          <w:rtl/>
+          <w:lang w:bidi="fa-IR"/>
+        </w:rPr>
+        <w:t>ی</w:t>
+      </w:r>
+      <w:proofErr w:type="spellEnd"/>
+      <w:r>
+        <w:rPr>
+          <w:rtl/>
+          <w:lang w:bidi="fa-IR"/>
+        </w:rPr>
+        <w:t xml:space="preserve"> “</w:t>
+      </w:r>
+      <w:proofErr w:type="spellStart"/>
+      <w:r>
+        <w:rPr>
+          <w:lang w:bidi="fa-IR"/>
+        </w:rPr>
+        <w:t>beeb</w:t>
+      </w:r>
+      <w:proofErr w:type="spellEnd"/>
+      <w:r>
+        <w:rPr>
+          <w:rtl/>
+          <w:lang w:bidi="fa-IR"/>
+        </w:rPr>
+        <w:t>” چن</w:t>
+      </w:r>
+      <w:r>
+        <w:rPr>
+          <w:rFonts w:hint="cs"/>
+          <w:rtl/>
+          <w:lang w:bidi="fa-IR"/>
+        </w:rPr>
+        <w:t>ی</w:t>
+      </w:r>
+      <w:r>
+        <w:rPr>
+          <w:rFonts w:hint="eastAsia"/>
+          <w:rtl/>
+          <w:lang w:bidi="fa-IR"/>
+        </w:rPr>
+        <w:t>ن</w:t>
+      </w:r>
+      <w:r>
+        <w:rPr>
+          <w:rtl/>
+          <w:lang w:bidi="fa-IR"/>
+        </w:rPr>
+        <w:t xml:space="preserve"> </w:t>
+      </w:r>
+      <w:proofErr w:type="spellStart"/>
+      <w:r>
+        <w:rPr>
+          <w:rtl/>
+          <w:lang w:bidi="fa-IR"/>
+        </w:rPr>
+        <w:t>خاص</w:t>
+      </w:r>
+      <w:r>
+        <w:rPr>
+          <w:rFonts w:hint="cs"/>
+          <w:rtl/>
+          <w:lang w:bidi="fa-IR"/>
+        </w:rPr>
+        <w:t>ی</w:t>
+      </w:r>
+      <w:r>
+        <w:rPr>
+          <w:rFonts w:hint="eastAsia"/>
+          <w:rtl/>
+          <w:lang w:bidi="fa-IR"/>
+        </w:rPr>
+        <w:t>ت</w:t>
+      </w:r>
+      <w:r>
+        <w:rPr>
+          <w:rFonts w:hint="cs"/>
+          <w:rtl/>
+          <w:lang w:bidi="fa-IR"/>
+        </w:rPr>
+        <w:t>ی</w:t>
+      </w:r>
+      <w:proofErr w:type="spellEnd"/>
+      <w:r>
+        <w:rPr>
+          <w:rtl/>
+          <w:lang w:bidi="fa-IR"/>
+        </w:rPr>
+        <w:t xml:space="preserve"> دارد.).</w:t>
+      </w:r>
+      <w:r>
+        <w:rPr>
+          <w:rFonts w:hint="cs"/>
+          <w:rtl/>
+          <w:lang w:bidi="fa-IR"/>
+        </w:rPr>
+        <w:t xml:space="preserve"> در نظر داشته باشید که رشته </w:t>
+      </w:r>
+      <w:proofErr w:type="spellStart"/>
+      <w:r>
+        <w:rPr>
+          <w:rFonts w:hint="cs"/>
+          <w:rtl/>
+          <w:lang w:bidi="fa-IR"/>
+        </w:rPr>
+        <w:t>می‌تواند</w:t>
+      </w:r>
+      <w:proofErr w:type="spellEnd"/>
+      <w:r>
+        <w:rPr>
+          <w:rFonts w:hint="cs"/>
+          <w:rtl/>
+          <w:lang w:bidi="fa-IR"/>
+        </w:rPr>
+        <w:t xml:space="preserve"> شامل </w:t>
+      </w:r>
+      <w:proofErr w:type="spellStart"/>
+      <w:r>
+        <w:rPr>
+          <w:rFonts w:hint="cs"/>
+          <w:rtl/>
+          <w:lang w:bidi="fa-IR"/>
+        </w:rPr>
+        <w:t>کاراکترهای</w:t>
+      </w:r>
+      <w:proofErr w:type="spellEnd"/>
+      <w:r>
+        <w:rPr>
+          <w:rFonts w:hint="cs"/>
+          <w:rtl/>
+          <w:lang w:bidi="fa-IR"/>
+        </w:rPr>
+        <w:t xml:space="preserve"> فاصله و ... هم باشد.</w:t>
       </w:r>
     </w:p>
     <w:p>
       <w:pPr>
         <w:pStyle w:val="Code"/>
-      </w:pPr>
-      <w:r>
-        <w:t>True</w:t>
+        <w:rPr>
+          <w:rtl/>
+        </w:rPr>
+      </w:pPr>
+      <w:r>
+        <w:t>A man A plan A canal panama</w:t>
       </w:r>
     </w:p>
     <w:p>
@@ -4367,7 +5494,7 @@
         <w:pStyle w:val="Code"/>
       </w:pPr>
       <w:r>
-        <w:t>Ah Satan sees Natasha</w:t>
+        <w:t>True</w:t>
       </w:r>
     </w:p>
     <w:p>
@@ -4375,10 +5502,16 @@
         <w:pStyle w:val="Code"/>
       </w:pPr>
       <w:r>
+        <w:t>Ah Satan sees Natasha</w:t>
+      </w:r>
+    </w:p>
+    <w:p>
+      <w:pPr>
+        <w:pStyle w:val="Code"/>
+      </w:pPr>
+      <w:r>
         <w:t>True</w:t>
       </w:r>
-      <w:bookmarkStart w:id="0" w:name="_GoBack"/>
-      <w:bookmarkEnd w:id="0"/>
     </w:p>
     <w:p>
       <w:pPr>
@@ -7596,6 +8729,7 @@
     <w:lsdException w:name="HTML Sample" w:semiHidden="1" w:unhideWhenUsed="1"/>
     <w:lsdException w:name="HTML Typewriter" w:semiHidden="1" w:unhideWhenUsed="1"/>
     <w:lsdException w:name="HTML Variable" w:semiHidden="1" w:unhideWhenUsed="1"/>
+    <w:lsdException w:name="Normal Table" w:semiHidden="1" w:unhideWhenUsed="1"/>
     <w:lsdException w:name="annotation subject" w:semiHidden="1" w:unhideWhenUsed="1"/>
     <w:lsdException w:name="No List" w:semiHidden="1" w:unhideWhenUsed="1"/>
     <w:lsdException w:name="Outline List 1" w:semiHidden="1" w:unhideWhenUsed="1"/>
@@ -7642,8 +8776,10 @@
     <w:lsdException w:name="Table Subtle 2" w:semiHidden="1" w:unhideWhenUsed="1"/>
     <w:lsdException w:name="Table Web 1" w:semiHidden="1" w:unhideWhenUsed="1"/>
     <w:lsdException w:name="Table Web 2" w:semiHidden="1" w:unhideWhenUsed="1"/>
+    <w:lsdException w:name="Table Web 3" w:semiHidden="1" w:unhideWhenUsed="1"/>
     <w:lsdException w:name="Balloon Text" w:semiHidden="1" w:unhideWhenUsed="1"/>
     <w:lsdException w:name="Table Grid" w:uiPriority="59"/>
+    <w:lsdException w:name="Table Theme" w:semiHidden="1" w:unhideWhenUsed="1"/>
     <w:lsdException w:name="Placeholder Text" w:semiHidden="1"/>
     <w:lsdException w:name="No Spacing" w:uiPriority="1" w:qFormat="1"/>
     <w:lsdException w:name="Light Shading" w:uiPriority="60"/>
@@ -7922,7 +9058,6 @@
   <w:style w:type="character" w:default="1" w:styleId="DefaultParagraphFont">
     <w:name w:val="Default Paragraph Font"/>
     <w:uiPriority w:val="1"/>
-    <w:semiHidden/>
     <w:unhideWhenUsed/>
   </w:style>
   <w:style w:type="table" w:default="1" w:styleId="TableNormal">
@@ -8968,7 +10103,7 @@
 </file>
 
 <file path=customXml/itemProps1.xml><?xml version="1.0" encoding="utf-8"?>
-<ds:datastoreItem xmlns:ds="http://schemas.openxmlformats.org/officeDocument/2006/customXml" ds:itemID="{E9C14DBA-20EC-453A-BAB0-B295206C0930}">
+<ds:datastoreItem xmlns:ds="http://schemas.openxmlformats.org/officeDocument/2006/customXml" ds:itemID="{40A20194-DF99-4E0A-B525-C4D18799E495}">
   <ds:schemaRefs>
     <ds:schemaRef ds:uri="http://schemas.openxmlformats.org/officeDocument/2006/bibliography"/>
   </ds:schemaRefs>

</xml_diff>